<commit_message>
Update .docx and .pdf documents
</commit_message>
<xml_diff>
--- a/Observatório SARS-CoV-2.docx
+++ b/Observatório SARS-CoV-2.docx
@@ -20,7 +20,7 @@
           <wp:inline distB="114300" distT="114300" distL="114300" distR="114300">
             <wp:extent cx="1209675" cy="1924050"/>
             <wp:effectExtent b="0" l="0" r="0" t="0"/>
-            <wp:docPr id="1" name="image1.png"/>
+            <wp:docPr id="2" name="image1.png"/>
             <a:graphic>
               <a:graphicData uri="http://schemas.openxmlformats.org/drawingml/2006/picture">
                 <pic:pic>
@@ -412,6 +412,82 @@
         <w:rPr>
           <w:rtl w:val="0"/>
         </w:rPr>
+        <w:t xml:space="preserve">Modelo de Entidades e Relacionamento</w:t>
+      </w:r>
+    </w:p>
+    <w:p>
+      <w:pPr>
+        <w:ind w:left="0" w:firstLine="0"/>
+        <w:rPr/>
+      </w:pPr>
+      <w:r>
+        <w:rPr>
+          <w:rtl w:val="0"/>
+        </w:rPr>
+      </w:r>
+    </w:p>
+    <w:p>
+      <w:pPr>
+        <w:ind w:left="0" w:firstLine="0"/>
+        <w:jc w:val="center"/>
+        <w:rPr/>
+      </w:pPr>
+      <w:r>
+        <w:rPr/>
+        <w:drawing>
+          <wp:inline distB="114300" distT="114300" distL="114300" distR="114300">
+            <wp:extent cx="5731200" cy="4864100"/>
+            <wp:effectExtent b="0" l="0" r="0" t="0"/>
+            <wp:docPr id="1" name="image2.png"/>
+            <a:graphic>
+              <a:graphicData uri="http://schemas.openxmlformats.org/drawingml/2006/picture">
+                <pic:pic>
+                  <pic:nvPicPr>
+                    <pic:cNvPr id="0" name="image2.png"/>
+                    <pic:cNvPicPr preferRelativeResize="0"/>
+                  </pic:nvPicPr>
+                  <pic:blipFill>
+                    <a:blip r:embed="rId7"/>
+                    <a:srcRect b="0" l="0" r="0" t="0"/>
+                    <a:stretch>
+                      <a:fillRect/>
+                    </a:stretch>
+                  </pic:blipFill>
+                  <pic:spPr>
+                    <a:xfrm>
+                      <a:off x="0" y="0"/>
+                      <a:ext cx="5731200" cy="4864100"/>
+                    </a:xfrm>
+                    <a:prstGeom prst="rect"/>
+                    <a:ln/>
+                  </pic:spPr>
+                </pic:pic>
+              </a:graphicData>
+            </a:graphic>
+          </wp:inline>
+        </w:drawing>
+      </w:r>
+      <w:r>
+        <w:rPr>
+          <w:rtl w:val="0"/>
+        </w:rPr>
+      </w:r>
+    </w:p>
+    <w:p>
+      <w:pPr>
+        <w:numPr>
+          <w:ilvl w:val="0"/>
+          <w:numId w:val="2"/>
+        </w:numPr>
+        <w:ind w:left="720" w:hanging="360"/>
+        <w:rPr>
+          <w:u w:val="none"/>
+        </w:rPr>
+      </w:pPr>
+      <w:r>
+        <w:rPr>
+          <w:rtl w:val="0"/>
+        </w:rPr>
         <w:t xml:space="preserve">Projeto Lógico Relacional</w:t>
       </w:r>
     </w:p>
@@ -1235,36 +1311,6 @@
           <w:rtl w:val="0"/>
         </w:rPr>
         <w:t xml:space="preserve">, nome, descricao, data_realizacao)</w:t>
-      </w:r>
-    </w:p>
-    <w:p>
-      <w:pPr>
-        <w:rPr/>
-      </w:pPr>
-      <w:r>
-        <w:rPr>
-          <w:rtl w:val="0"/>
-        </w:rPr>
-      </w:r>
-    </w:p>
-    <w:p>
-      <w:pPr>
-        <w:rPr/>
-      </w:pPr>
-      <w:r>
-        <w:rPr>
-          <w:rtl w:val="0"/>
-        </w:rPr>
-      </w:r>
-    </w:p>
-    <w:p>
-      <w:pPr>
-        <w:rPr/>
-      </w:pPr>
-      <w:r>
-        <w:rPr>
-          <w:rtl w:val="0"/>
-        </w:rPr>
       </w:r>
     </w:p>
     <w:p>
@@ -2761,6 +2807,39 @@
           <w:rtl w:val="0"/>
         </w:rPr>
         <w:t xml:space="preserve">);</w:t>
+      </w:r>
+    </w:p>
+    <w:p>
+      <w:pPr>
+        <w:ind w:left="0" w:firstLine="0"/>
+        <w:rPr/>
+      </w:pPr>
+      <w:r>
+        <w:rPr>
+          <w:rtl w:val="0"/>
+        </w:rPr>
+      </w:r>
+    </w:p>
+    <w:p>
+      <w:pPr>
+        <w:ind w:left="0" w:firstLine="0"/>
+        <w:rPr/>
+      </w:pPr>
+      <w:r>
+        <w:rPr>
+          <w:rtl w:val="0"/>
+        </w:rPr>
+      </w:r>
+    </w:p>
+    <w:p>
+      <w:pPr>
+        <w:ind w:left="0" w:firstLine="0"/>
+        <w:rPr/>
+      </w:pPr>
+      <w:r>
+        <w:rPr>
+          <w:rtl w:val="0"/>
+        </w:rPr>
       </w:r>
     </w:p>
     <w:p>

</xml_diff>

<commit_message>
Update .pdf and .docx files
</commit_message>
<xml_diff>
--- a/Observatório SARS-CoV-2.docx
+++ b/Observatório SARS-CoV-2.docx
@@ -1550,7 +1550,7 @@
         <w:rPr>
           <w:rtl w:val="0"/>
         </w:rPr>
-        <w:t xml:space="preserve"> CREATE table hospital (</w:t>
+        <w:t xml:space="preserve"> CREATE TABLE hospital (</w:t>
       </w:r>
     </w:p>
     <w:p>
@@ -1656,7 +1656,7 @@
         <w:rPr>
           <w:rtl w:val="0"/>
         </w:rPr>
-        <w:t xml:space="preserve">CREATE table medico (</w:t>
+        <w:t xml:space="preserve">CREATE TABLE medico (</w:t>
       </w:r>
     </w:p>
     <w:p>
@@ -1808,7 +1808,7 @@
         <w:rPr>
           <w:rtl w:val="0"/>
         </w:rPr>
-        <w:t xml:space="preserve">CREATE table Paciente (</w:t>
+        <w:t xml:space="preserve">CREATE TABLE Paciente (</w:t>
       </w:r>
     </w:p>
     <w:p>
@@ -1934,7 +1934,7 @@
         <w:rPr>
           <w:rtl w:val="0"/>
         </w:rPr>
-        <w:t xml:space="preserve">CREATE table Enfermeiro (</w:t>
+        <w:t xml:space="preserve">CREATE TABLE Enfermeiro (</w:t>
       </w:r>
     </w:p>
     <w:p>
@@ -2086,7 +2086,7 @@
         <w:rPr>
           <w:rtl w:val="0"/>
         </w:rPr>
-        <w:t xml:space="preserve">CREATE table sintoma (</w:t>
+        <w:t xml:space="preserve">CREATE TABLE sintoma (</w:t>
       </w:r>
     </w:p>
     <w:p>
@@ -2173,7 +2173,7 @@
         <w:rPr>
           <w:rtl w:val="0"/>
         </w:rPr>
-        <w:t xml:space="preserve">CREATE table Leito (</w:t>
+        <w:t xml:space="preserve">CREATE TABLE Leito (</w:t>
       </w:r>
     </w:p>
     <w:p>
@@ -2286,7 +2286,7 @@
         <w:rPr>
           <w:rtl w:val="0"/>
         </w:rPr>
-        <w:t xml:space="preserve">CREATE table registro_desfecho (</w:t>
+        <w:t xml:space="preserve">CREATE TABLE registro_desfecho (</w:t>
       </w:r>
     </w:p>
     <w:p>
@@ -2386,7 +2386,7 @@
         <w:rPr>
           <w:rtl w:val="0"/>
         </w:rPr>
-        <w:t xml:space="preserve">CREATE table ficha_clinica (</w:t>
+        <w:t xml:space="preserve">CREATE TABLE ficha_clinica (</w:t>
       </w:r>
     </w:p>
     <w:p>
@@ -2603,7 +2603,7 @@
         <w:rPr>
           <w:rtl w:val="0"/>
         </w:rPr>
-        <w:t xml:space="preserve">CREATE table hospital_cadastra_medico (</w:t>
+        <w:t xml:space="preserve">CREATE TABLE hospital_cadastra_medico (</w:t>
       </w:r>
     </w:p>
     <w:p>
@@ -2716,7 +2716,7 @@
         <w:rPr>
           <w:rtl w:val="0"/>
         </w:rPr>
-        <w:t xml:space="preserve">CREATE table hospital_atende_paciente (</w:t>
+        <w:t xml:space="preserve">CREATE TABLE hospital_atende_paciente (</w:t>
       </w:r>
     </w:p>
     <w:p>
@@ -2829,40 +2829,7 @@
         <w:rPr>
           <w:rtl w:val="0"/>
         </w:rPr>
-      </w:r>
-    </w:p>
-    <w:p>
-      <w:pPr>
-        <w:ind w:left="0" w:firstLine="0"/>
-        <w:rPr/>
-      </w:pPr>
-      <w:r>
-        <w:rPr>
-          <w:rtl w:val="0"/>
-        </w:rPr>
-      </w:r>
-    </w:p>
-    <w:p>
-      <w:pPr>
-        <w:ind w:left="0" w:firstLine="0"/>
-        <w:rPr/>
-      </w:pPr>
-      <w:r>
-        <w:rPr>
-          <w:rtl w:val="0"/>
-        </w:rPr>
-      </w:r>
-    </w:p>
-    <w:p>
-      <w:pPr>
-        <w:ind w:left="0" w:firstLine="0"/>
-        <w:rPr/>
-      </w:pPr>
-      <w:r>
-        <w:rPr>
-          <w:rtl w:val="0"/>
-        </w:rPr>
-        <w:t xml:space="preserve">CREATE table hospital_cadastra_enfermeiro (</w:t>
+        <w:t xml:space="preserve">CREATE TABLE hospital_cadastra_enfermeiro (</w:t>
       </w:r>
     </w:p>
     <w:p>
@@ -2975,7 +2942,7 @@
         <w:rPr>
           <w:rtl w:val="0"/>
         </w:rPr>
-        <w:t xml:space="preserve">CREATE table ficha_clinica_tem_sintoma (</w:t>
+        <w:t xml:space="preserve">CREATE TABLE ficha_clinica_tem_sintoma (</w:t>
       </w:r>
     </w:p>
     <w:p>
@@ -3088,7 +3055,7 @@
         <w:rPr>
           <w:rtl w:val="0"/>
         </w:rPr>
-        <w:t xml:space="preserve">CREATE table Enfermeiro_Difere_Ficha_Clinica  (</w:t>
+        <w:t xml:space="preserve">CREATE TABLE Enfermeiro_Difere_Ficha_Clinica  (</w:t>
       </w:r>
     </w:p>
     <w:p>
@@ -3201,7 +3168,7 @@
         <w:rPr>
           <w:rtl w:val="0"/>
         </w:rPr>
-        <w:t xml:space="preserve">CREATE table medico_visita_paciente (</w:t>
+        <w:t xml:space="preserve">CREATE TABLE medico_visita_paciente (</w:t>
       </w:r>
     </w:p>
     <w:p>
@@ -3314,7 +3281,7 @@
         <w:rPr>
           <w:rtl w:val="0"/>
         </w:rPr>
-        <w:t xml:space="preserve">CREATE table medico_prescreve_tratamento (</w:t>
+        <w:t xml:space="preserve">CREATE TABLE medico_prescreve_tratamento (</w:t>
       </w:r>
     </w:p>
     <w:p>
@@ -3466,7 +3433,7 @@
         <w:rPr>
           <w:rtl w:val="0"/>
         </w:rPr>
-        <w:t xml:space="preserve">CREATE table medico_Prescreve_Exame (</w:t>
+        <w:t xml:space="preserve">CREATE TABLE medico_Prescreve_Exame (</w:t>
       </w:r>
     </w:p>
     <w:p>
@@ -3629,6 +3596,17 @@
         <w:rPr>
           <w:rtl w:val="0"/>
         </w:rPr>
+      </w:r>
+    </w:p>
+    <w:p>
+      <w:pPr>
+        <w:ind w:left="0" w:firstLine="0"/>
+        <w:rPr/>
+      </w:pPr>
+      <w:r>
+        <w:rPr>
+          <w:rtl w:val="0"/>
+        </w:rPr>
         <w:t xml:space="preserve">INSERT INTO endereco (rua, numero, cep, bairro, cidade) VALUES ('rua iremar marinho', '123', '58000-400', 'bairro dos bobos', 'campina grande');</w:t>
       </w:r>
     </w:p>
@@ -3665,6 +3643,30 @@
         <w:rPr>
           <w:rtl w:val="0"/>
         </w:rPr>
+        <w:t xml:space="preserve">INSERT INTO endereco (rua, numero, cep, bairro, cidade, complemento) VALUES ('rua alguma coisa da silva', '234', '12345-020', 'centro', 'campina grande', 'perto do são josé');</w:t>
+      </w:r>
+    </w:p>
+    <w:p>
+      <w:pPr>
+        <w:ind w:left="0" w:firstLine="0"/>
+        <w:rPr/>
+      </w:pPr>
+      <w:r>
+        <w:rPr>
+          <w:rtl w:val="0"/>
+        </w:rPr>
+        <w:t xml:space="preserve">INSERT INTO endereco (rua, numero, cep, bairro, cidade, complemento) VALUES ('rua almirante filho', '412', '58654-020', 'liberdade', 'campina grande', 'perto do catolé');</w:t>
+      </w:r>
+    </w:p>
+    <w:p>
+      <w:pPr>
+        <w:ind w:left="0" w:firstLine="0"/>
+        <w:rPr/>
+      </w:pPr>
+      <w:r>
+        <w:rPr>
+          <w:rtl w:val="0"/>
+        </w:rPr>
       </w:r>
     </w:p>
     <w:p>
@@ -3723,54 +3725,150 @@
         <w:rPr>
           <w:rtl w:val="0"/>
         </w:rPr>
-        <w:t xml:space="preserve">INSERT INTO medico (crm, nome, cpf, data_nascimento, id_endereco) VALUES ('32145321-1/BR', 'Daniel', '321.123.321-21',  '2001-05-05', 1);</w:t>
-      </w:r>
-    </w:p>
-    <w:p>
-      <w:pPr>
-        <w:ind w:left="0" w:firstLine="0"/>
-        <w:rPr/>
-      </w:pPr>
-      <w:r>
-        <w:rPr>
-          <w:rtl w:val="0"/>
-        </w:rPr>
-        <w:t xml:space="preserve">INSERT INTO medico (crm, nome, cpf, data_nascimento, id_endereco, data_fim) VALUES ('32555321-0/BR', 'Lucas', '321.123.321-21', '2001-10-03', 3, '2022-07-14');</w:t>
-      </w:r>
-    </w:p>
-    <w:p>
-      <w:pPr>
-        <w:ind w:left="0" w:firstLine="0"/>
-        <w:rPr/>
-      </w:pPr>
-      <w:r>
-        <w:rPr>
-          <w:rtl w:val="0"/>
-        </w:rPr>
-      </w:r>
-    </w:p>
-    <w:p>
-      <w:pPr>
-        <w:ind w:left="0" w:firstLine="0"/>
-        <w:rPr/>
-      </w:pPr>
-      <w:r>
-        <w:rPr>
-          <w:rtl w:val="0"/>
-        </w:rPr>
-        <w:t xml:space="preserve">INSERT INTO paciente (nome, cpf, data_nascimento, id_endereco) VALUES ('Paciente Vinicius', '999.888.777-22', '2020-04-13', 2);</w:t>
-      </w:r>
-    </w:p>
-    <w:p>
-      <w:pPr>
-        <w:ind w:left="0" w:firstLine="0"/>
-        <w:rPr/>
-      </w:pPr>
-      <w:r>
-        <w:rPr>
-          <w:rtl w:val="0"/>
-        </w:rPr>
-        <w:t xml:space="preserve">INSERT INTO paciente (nome, cpf, data_nascimento, id_endereco) VALUES ('Paciente Joseilton', '992.458.877-02', '2010-03-13', 2);</w:t>
+        <w:t xml:space="preserve">INSERT INTO medico (crm, nome, cpf, data_nascimento, id_endereco, data_inicio) VALUES ('32145321-1/BR', 'Daniel', '321.123.321-21',  '2001-05-05', 1, '2020-05-14');</w:t>
+      </w:r>
+    </w:p>
+    <w:p>
+      <w:pPr>
+        <w:ind w:left="0" w:firstLine="0"/>
+        <w:rPr/>
+      </w:pPr>
+      <w:r>
+        <w:rPr>
+          <w:rtl w:val="0"/>
+        </w:rPr>
+        <w:t xml:space="preserve">INSERT INTO medico (crm, nome, cpf, data_nascimento, id_endereco, data_fim, data_inicio) VALUES ('32555321-0/BR', 'Lucas', '321.123.321-21', '2001-10-03', 3, '2022-07-14', '2020-08-25');</w:t>
+      </w:r>
+    </w:p>
+    <w:p>
+      <w:pPr>
+        <w:ind w:left="0" w:firstLine="0"/>
+        <w:rPr/>
+      </w:pPr>
+      <w:r>
+        <w:rPr>
+          <w:rtl w:val="0"/>
+        </w:rPr>
+        <w:t xml:space="preserve">INSERT INTO medico (crm, nome, cpf, data_nascimento, id_endereco, data_inicio) VALUES ('67555321-0/BR', 'Carlos', '331.122.321-29', '2001-10-03', 3, '2020-08-25');</w:t>
+      </w:r>
+    </w:p>
+    <w:p>
+      <w:pPr>
+        <w:ind w:left="0" w:firstLine="0"/>
+        <w:rPr/>
+      </w:pPr>
+      <w:r>
+        <w:rPr>
+          <w:rtl w:val="0"/>
+        </w:rPr>
+        <w:t xml:space="preserve">INSERT INTO medico (crm, nome, cpf, data_nascimento, id_endereco, data_inicio) VALUES ('97125321-0/BR', 'Joao', '888.333.222-44', '2001-10-03', 3, '2020-08-25');</w:t>
+      </w:r>
+    </w:p>
+    <w:p>
+      <w:pPr>
+        <w:ind w:left="0" w:firstLine="0"/>
+        <w:rPr/>
+      </w:pPr>
+      <w:r>
+        <w:rPr>
+          <w:rtl w:val="0"/>
+        </w:rPr>
+        <w:t xml:space="preserve">INSERT INTO medico (crm, nome, cpf, data_nascimento, id_endereco, data_inicio) VALUES ('20865321-0/BR', 'Farias', '111.333.222-44', '1905-10-03', 3, '2020-08-25');</w:t>
+      </w:r>
+    </w:p>
+    <w:p>
+      <w:pPr>
+        <w:ind w:left="0" w:firstLine="0"/>
+        <w:rPr/>
+      </w:pPr>
+      <w:r>
+        <w:rPr>
+          <w:rtl w:val="0"/>
+        </w:rPr>
+        <w:t xml:space="preserve">INSERT INTO medico (crm, nome, cpf, data_nascimento, id_endereco, data_inicio) VALUES ('00865321-0/BR', 'Montecarlos', '555.222.333-11', '2000-10-03', 2, '2020-08-25');</w:t>
+      </w:r>
+    </w:p>
+    <w:p>
+      <w:pPr>
+        <w:ind w:left="0" w:firstLine="0"/>
+        <w:rPr/>
+      </w:pPr>
+      <w:r>
+        <w:rPr>
+          <w:rtl w:val="0"/>
+        </w:rPr>
+      </w:r>
+    </w:p>
+    <w:p>
+      <w:pPr>
+        <w:ind w:left="0" w:firstLine="0"/>
+        <w:rPr/>
+      </w:pPr>
+      <w:r>
+        <w:rPr>
+          <w:rtl w:val="0"/>
+        </w:rPr>
+        <w:t xml:space="preserve">INSERT INTO paciente (nome, cpf, data_nascimento, id_endereco) VALUES ('Paciente Vinicius', '999.888.777-22', '2020-04-13', 4);</w:t>
+      </w:r>
+    </w:p>
+    <w:p>
+      <w:pPr>
+        <w:ind w:left="0" w:firstLine="0"/>
+        <w:rPr/>
+      </w:pPr>
+      <w:r>
+        <w:rPr>
+          <w:rtl w:val="0"/>
+        </w:rPr>
+        <w:t xml:space="preserve">INSERT INTO paciente (nome, cpf, data_nascimento, id_endereco) VALUES ('Paciente Joseilton', '992.458.877-02', '2010-03-13', 4);</w:t>
+      </w:r>
+    </w:p>
+    <w:p>
+      <w:pPr>
+        <w:ind w:left="0" w:firstLine="0"/>
+        <w:rPr/>
+      </w:pPr>
+      <w:r>
+        <w:rPr>
+          <w:rtl w:val="0"/>
+        </w:rPr>
+        <w:t xml:space="preserve">INSERT INTO paciente (nome, cpf, data_nascimento, id_endereco) VALUES ('Paciente Maria', '912.478.817-82', '2010-01-13', 5);</w:t>
+      </w:r>
+    </w:p>
+    <w:p>
+      <w:pPr>
+        <w:ind w:left="0" w:firstLine="0"/>
+        <w:rPr/>
+      </w:pPr>
+      <w:r>
+        <w:rPr>
+          <w:rtl w:val="0"/>
+        </w:rPr>
+        <w:t xml:space="preserve">INSERT INTO paciente (nome, cpf, data_nascimento, id_endereco) VALUES ('Paciente Gabriel', '012.978.827-72', '2017-04-13', 5);</w:t>
+      </w:r>
+    </w:p>
+    <w:p>
+      <w:pPr>
+        <w:ind w:left="0" w:firstLine="0"/>
+        <w:rPr/>
+      </w:pPr>
+      <w:r>
+        <w:rPr>
+          <w:rtl w:val="0"/>
+        </w:rPr>
+        <w:t xml:space="preserve">INSERT INTO paciente (nome, cpf, data_nascimento, id_endereco) VALUES ('Paciente Mariano', '912.958.117-92', '2005-08-13', 5);</w:t>
+      </w:r>
+    </w:p>
+    <w:p>
+      <w:pPr>
+        <w:ind w:left="0" w:firstLine="0"/>
+        <w:rPr/>
+      </w:pPr>
+      <w:r>
+        <w:rPr>
+          <w:rtl w:val="0"/>
+        </w:rPr>
+        <w:t xml:space="preserve">INSERT INTO paciente (nome, cpf, data_nascimento, id_endereco) VALUES ('Paciente Jonatan', '912.912.912-91', '2001-11-13', 4);</w:t>
       </w:r>
     </w:p>
     <w:p>
@@ -3817,6 +3915,42 @@
         <w:rPr>
           <w:rtl w:val="0"/>
         </w:rPr>
+        <w:t xml:space="preserve">INSERT INTO enfermeiro (coren, nome, cpf, data_nascimento, id_endereco) VALUES ('321927PB', 'Jeremias', '000.000.947-21', '1995-12-05', 1);</w:t>
+      </w:r>
+    </w:p>
+    <w:p>
+      <w:pPr>
+        <w:ind w:left="0" w:firstLine="0"/>
+        <w:rPr/>
+      </w:pPr>
+      <w:r>
+        <w:rPr>
+          <w:rtl w:val="0"/>
+        </w:rPr>
+        <w:t xml:space="preserve">INSERT INTO enfermeiro (coren, nome, cpf, data_nascimento, id_endereco) VALUES ('213927PB', 'Vanderleia', '321.123.947-21', '2000-12-05', 1);</w:t>
+      </w:r>
+    </w:p>
+    <w:p>
+      <w:pPr>
+        <w:ind w:left="0" w:firstLine="0"/>
+        <w:rPr/>
+      </w:pPr>
+      <w:r>
+        <w:rPr>
+          <w:rtl w:val="0"/>
+        </w:rPr>
+        <w:t xml:space="preserve">INSERT INTO enfermeiro (coren, nome, cpf, data_nascimento, id_endereco) VALUES ('444927PB', 'Marisvaldo', '321.123.947-21', '1980-05-01', 1);</w:t>
+      </w:r>
+    </w:p>
+    <w:p>
+      <w:pPr>
+        <w:ind w:left="0" w:firstLine="0"/>
+        <w:rPr/>
+      </w:pPr>
+      <w:r>
+        <w:rPr>
+          <w:rtl w:val="0"/>
+        </w:rPr>
       </w:r>
     </w:p>
     <w:p>
@@ -3852,6 +3986,18 @@
         <w:rPr>
           <w:rtl w:val="0"/>
         </w:rPr>
+        <w:t xml:space="preserve">INSERT INTO sintoma (nome, descricao) VALUES ('Sinusite', 'Moderada');</w:t>
+      </w:r>
+    </w:p>
+    <w:p>
+      <w:pPr>
+        <w:ind w:left="0" w:firstLine="0"/>
+        <w:rPr/>
+      </w:pPr>
+      <w:r>
+        <w:rPr>
+          <w:rtl w:val="0"/>
+        </w:rPr>
       </w:r>
     </w:p>
     <w:p>
@@ -3910,42 +4056,90 @@
         <w:rPr>
           <w:rtl w:val="0"/>
         </w:rPr>
-        <w:t xml:space="preserve">INSERT INTO registro_desfecho (situacao, crm_medico) VALUES ('Falecido', '32145321-1/BR');</w:t>
-      </w:r>
-    </w:p>
-    <w:p>
-      <w:pPr>
-        <w:ind w:left="0" w:firstLine="0"/>
-        <w:rPr/>
-      </w:pPr>
-      <w:r>
-        <w:rPr>
-          <w:rtl w:val="0"/>
-        </w:rPr>
-      </w:r>
-    </w:p>
-    <w:p>
-      <w:pPr>
-        <w:ind w:left="0" w:firstLine="0"/>
-        <w:rPr/>
-      </w:pPr>
-      <w:r>
-        <w:rPr>
-          <w:rtl w:val="0"/>
-        </w:rPr>
-        <w:t xml:space="preserve">INSERT INTO ficha_clinica (massa, altura, pressao, oxigenacao_sangue, data_saida, id_paciente, id_registro_desfecho, id_leito) VALUES (80.45, 1.79, '12/8', 98, '2022-07-14', 1, 2, 1);</w:t>
-      </w:r>
-    </w:p>
-    <w:p>
-      <w:pPr>
-        <w:ind w:left="0" w:firstLine="0"/>
-        <w:rPr/>
-      </w:pPr>
-      <w:r>
-        <w:rPr>
-          <w:rtl w:val="0"/>
-        </w:rPr>
-        <w:t xml:space="preserve">INSERT INTO ficha_clinica (massa, altura, pressao, oxigenacao_sangue, data_saida, id_paciente, id_registro_desfecho, id_leito) VALUES (100.85, 1.58, '15/9', 96, '2018-02-24', 2, 1, 1);</w:t>
+        <w:t xml:space="preserve">--INSERT INTO registro_desfecho (situacao, crm_medico) VALUES ('Falecido', '32145321-1/BR');</w:t>
+      </w:r>
+    </w:p>
+    <w:p>
+      <w:pPr>
+        <w:ind w:left="0" w:firstLine="0"/>
+        <w:rPr/>
+      </w:pPr>
+      <w:r>
+        <w:rPr>
+          <w:rtl w:val="0"/>
+        </w:rPr>
+      </w:r>
+    </w:p>
+    <w:p>
+      <w:pPr>
+        <w:ind w:left="0" w:firstLine="0"/>
+        <w:rPr/>
+      </w:pPr>
+      <w:r>
+        <w:rPr>
+          <w:rtl w:val="0"/>
+        </w:rPr>
+        <w:t xml:space="preserve">INSERT INTO ficha_clinica (massa, altura, pressao, oxigenacao_sangue, id_paciente, id_leito, data_entrada) VALUES (80.45, 1.79, '12/8', 98, 1, 1, '2020-06-24');</w:t>
+      </w:r>
+    </w:p>
+    <w:p>
+      <w:pPr>
+        <w:ind w:left="0" w:firstLine="0"/>
+        <w:rPr/>
+      </w:pPr>
+      <w:r>
+        <w:rPr>
+          <w:rtl w:val="0"/>
+        </w:rPr>
+        <w:t xml:space="preserve">INSERT INTO ficha_clinica (massa, altura, pressao, oxigenacao_sangue, id_paciente, id_leito, data_entrada) VALUES (100.85, 1.58, '15/9', 96, 2, 1, '2020-08-31');</w:t>
+      </w:r>
+    </w:p>
+    <w:p>
+      <w:pPr>
+        <w:ind w:left="0" w:firstLine="0"/>
+        <w:rPr/>
+      </w:pPr>
+      <w:r>
+        <w:rPr>
+          <w:rtl w:val="0"/>
+        </w:rPr>
+        <w:t xml:space="preserve">INSERT INTO ficha_clinica (massa, altura, pressao, oxigenacao_sangue, id_paciente, id_registro_desfecho, id_leito, data_entrada, data_saida) VALUES (75.85, 1.78, '18/10', 99, 3, 1, 2, '2020-08-31', '2021-01-01');</w:t>
+      </w:r>
+    </w:p>
+    <w:p>
+      <w:pPr>
+        <w:ind w:left="0" w:firstLine="0"/>
+        <w:rPr/>
+      </w:pPr>
+      <w:r>
+        <w:rPr>
+          <w:rtl w:val="0"/>
+        </w:rPr>
+        <w:t xml:space="preserve">INSERT INTO ficha_clinica (massa, altura, pressao, oxigenacao_sangue, id_paciente, id_leito, data_entrada, data_saida) VALUES (58.45, 1.58, '15/9', 98, 4, 1, '2020-08-31', '2021-01-01');</w:t>
+      </w:r>
+    </w:p>
+    <w:p>
+      <w:pPr>
+        <w:ind w:left="0" w:firstLine="0"/>
+        <w:rPr/>
+      </w:pPr>
+      <w:r>
+        <w:rPr>
+          <w:rtl w:val="0"/>
+        </w:rPr>
+        <w:t xml:space="preserve">INSERT INTO ficha_clinica (massa, altura, pressao, oxigenacao_sangue, id_paciente, id_leito, data_entrada) VALUES (68.40, 1.75, '12/8', 99, 5, 2, '2020-05-10');</w:t>
+      </w:r>
+    </w:p>
+    <w:p>
+      <w:pPr>
+        <w:ind w:left="0" w:firstLine="0"/>
+        <w:rPr/>
+      </w:pPr>
+      <w:r>
+        <w:rPr>
+          <w:rtl w:val="0"/>
+        </w:rPr>
+        <w:t xml:space="preserve">INSERT INTO ficha_clinica (massa, altura, pressao, oxigenacao_sangue, id_paciente, id_leito, data_entrada) VALUES (84.65, 1.95, '17/20', 98, 6, 2, '2020-05-12');</w:t>
       </w:r>
     </w:p>
     <w:p>
@@ -3992,6 +4186,54 @@
         <w:rPr>
           <w:rtl w:val="0"/>
         </w:rPr>
+        <w:t xml:space="preserve">INSERT INTO hospital_cadastra_medico (id_hospital, crm_medico) VALUES (2, '67555321-0/BR');</w:t>
+      </w:r>
+    </w:p>
+    <w:p>
+      <w:pPr>
+        <w:ind w:left="0" w:firstLine="0"/>
+        <w:rPr/>
+      </w:pPr>
+      <w:r>
+        <w:rPr>
+          <w:rtl w:val="0"/>
+        </w:rPr>
+        <w:t xml:space="preserve">INSERT INTO hospital_cadastra_medico (id_hospital, crm_medico) VALUES (2, '97125321-0/BR');</w:t>
+      </w:r>
+    </w:p>
+    <w:p>
+      <w:pPr>
+        <w:ind w:left="0" w:firstLine="0"/>
+        <w:rPr/>
+      </w:pPr>
+      <w:r>
+        <w:rPr>
+          <w:rtl w:val="0"/>
+        </w:rPr>
+        <w:t xml:space="preserve">INSERT INTO hospital_cadastra_medico (id_hospital, crm_medico) VALUES (3, '20865321-0/BR');</w:t>
+      </w:r>
+    </w:p>
+    <w:p>
+      <w:pPr>
+        <w:ind w:left="0" w:firstLine="0"/>
+        <w:rPr/>
+      </w:pPr>
+      <w:r>
+        <w:rPr>
+          <w:rtl w:val="0"/>
+        </w:rPr>
+        <w:t xml:space="preserve">INSERT INTO hospital_cadastra_medico (id_hospital, crm_medico) VALUES (2, '00865321-0/BR');</w:t>
+      </w:r>
+    </w:p>
+    <w:p>
+      <w:pPr>
+        <w:ind w:left="0" w:firstLine="0"/>
+        <w:rPr/>
+      </w:pPr>
+      <w:r>
+        <w:rPr>
+          <w:rtl w:val="0"/>
+        </w:rPr>
       </w:r>
     </w:p>
     <w:p>
@@ -4027,6 +4269,42 @@
         <w:rPr>
           <w:rtl w:val="0"/>
         </w:rPr>
+        <w:t xml:space="preserve">INSERT INTO hospital_atende_paciente (id_hospital, id_paciente) VALUES (2, 4);</w:t>
+      </w:r>
+    </w:p>
+    <w:p>
+      <w:pPr>
+        <w:ind w:left="0" w:firstLine="0"/>
+        <w:rPr/>
+      </w:pPr>
+      <w:r>
+        <w:rPr>
+          <w:rtl w:val="0"/>
+        </w:rPr>
+        <w:t xml:space="preserve">INSERT INTO hospital_atende_paciente (id_hospital, id_paciente) VALUES (2, 5);</w:t>
+      </w:r>
+    </w:p>
+    <w:p>
+      <w:pPr>
+        <w:ind w:left="0" w:firstLine="0"/>
+        <w:rPr/>
+      </w:pPr>
+      <w:r>
+        <w:rPr>
+          <w:rtl w:val="0"/>
+        </w:rPr>
+        <w:t xml:space="preserve">INSERT INTO hospital_atende_paciente (id_hospital, id_paciente) VALUES (2, 6);</w:t>
+      </w:r>
+    </w:p>
+    <w:p>
+      <w:pPr>
+        <w:ind w:left="0" w:firstLine="0"/>
+        <w:rPr/>
+      </w:pPr>
+      <w:r>
+        <w:rPr>
+          <w:rtl w:val="0"/>
+        </w:rPr>
       </w:r>
     </w:p>
     <w:p>
@@ -4050,7 +4328,43 @@
         <w:rPr>
           <w:rtl w:val="0"/>
         </w:rPr>
-        <w:t xml:space="preserve">INSERT INTO hospital_cadastra_enfermeiro (id_hospital, coren_enfermeiro) VALUES (2, '453627PB');</w:t>
+        <w:t xml:space="preserve">INSERT INTO hospital_cadastra_enfermeiro (id_hospital, coren_enfermeiro) VALUES (3, '453627PB');</w:t>
+      </w:r>
+    </w:p>
+    <w:p>
+      <w:pPr>
+        <w:ind w:left="0" w:firstLine="0"/>
+        <w:rPr/>
+      </w:pPr>
+      <w:r>
+        <w:rPr>
+          <w:rtl w:val="0"/>
+        </w:rPr>
+        <w:t xml:space="preserve">INSERT INTO hospital_cadastra_enfermeiro (id_hospital, coren_enfermeiro) VALUES (3, '321927PB');</w:t>
+      </w:r>
+    </w:p>
+    <w:p>
+      <w:pPr>
+        <w:ind w:left="0" w:firstLine="0"/>
+        <w:rPr/>
+      </w:pPr>
+      <w:r>
+        <w:rPr>
+          <w:rtl w:val="0"/>
+        </w:rPr>
+        <w:t xml:space="preserve">INSERT INTO hospital_cadastra_enfermeiro (id_hospital, coren_enfermeiro) VALUES (2, '213927PB');</w:t>
+      </w:r>
+    </w:p>
+    <w:p>
+      <w:pPr>
+        <w:ind w:left="0" w:firstLine="0"/>
+        <w:rPr/>
+      </w:pPr>
+      <w:r>
+        <w:rPr>
+          <w:rtl w:val="0"/>
+        </w:rPr>
+        <w:t xml:space="preserve">INSERT INTO hospital_cadastra_enfermeiro (id_hospital, coren_enfermeiro) VALUES (3, '444927PB');</w:t>
       </w:r>
     </w:p>
     <w:p>
@@ -4097,6 +4411,66 @@
         <w:rPr>
           <w:rtl w:val="0"/>
         </w:rPr>
+        <w:t xml:space="preserve">INSERT INTO ficha_clinica_tem_sintoma (id_sintoma, id_ficha_clinica) VALUES (1, 1);</w:t>
+      </w:r>
+    </w:p>
+    <w:p>
+      <w:pPr>
+        <w:ind w:left="0" w:firstLine="0"/>
+        <w:rPr/>
+      </w:pPr>
+      <w:r>
+        <w:rPr>
+          <w:rtl w:val="0"/>
+        </w:rPr>
+        <w:t xml:space="preserve">INSERT INTO ficha_clinica_tem_sintoma (id_sintoma, id_ficha_clinica) VALUES (2, 4);</w:t>
+      </w:r>
+    </w:p>
+    <w:p>
+      <w:pPr>
+        <w:ind w:left="0" w:firstLine="0"/>
+        <w:rPr/>
+      </w:pPr>
+      <w:r>
+        <w:rPr>
+          <w:rtl w:val="0"/>
+        </w:rPr>
+        <w:t xml:space="preserve">INSERT INTO ficha_clinica_tem_sintoma (id_sintoma, id_ficha_clinica) VALUES (1, 4);</w:t>
+      </w:r>
+    </w:p>
+    <w:p>
+      <w:pPr>
+        <w:ind w:left="0" w:firstLine="0"/>
+        <w:rPr/>
+      </w:pPr>
+      <w:r>
+        <w:rPr>
+          <w:rtl w:val="0"/>
+        </w:rPr>
+        <w:t xml:space="preserve">INSERT INTO ficha_clinica_tem_sintoma (id_sintoma, id_ficha_clinica) VALUES (1, 5);</w:t>
+      </w:r>
+    </w:p>
+    <w:p>
+      <w:pPr>
+        <w:ind w:left="0" w:firstLine="0"/>
+        <w:rPr/>
+      </w:pPr>
+      <w:r>
+        <w:rPr>
+          <w:rtl w:val="0"/>
+        </w:rPr>
+        <w:t xml:space="preserve">INSERT INTO ficha_clinica_tem_sintoma (id_sintoma, id_ficha_clinica) VALUES (2, 6);</w:t>
+      </w:r>
+    </w:p>
+    <w:p>
+      <w:pPr>
+        <w:ind w:left="0" w:firstLine="0"/>
+        <w:rPr/>
+      </w:pPr>
+      <w:r>
+        <w:rPr>
+          <w:rtl w:val="0"/>
+        </w:rPr>
       </w:r>
     </w:p>
     <w:p>
@@ -4167,6 +4541,42 @@
         <w:rPr>
           <w:rtl w:val="0"/>
         </w:rPr>
+        <w:t xml:space="preserve">INSERT INTO medico_visita_paciente (crm_medico, id_paciente) VALUES ('97125321-0/BR', 4);</w:t>
+      </w:r>
+    </w:p>
+    <w:p>
+      <w:pPr>
+        <w:ind w:left="0" w:firstLine="0"/>
+        <w:rPr/>
+      </w:pPr>
+      <w:r>
+        <w:rPr>
+          <w:rtl w:val="0"/>
+        </w:rPr>
+        <w:t xml:space="preserve">INSERT INTO medico_visita_paciente (crm_medico, id_paciente) VALUES ('97125321-0/BR', 3);</w:t>
+      </w:r>
+    </w:p>
+    <w:p>
+      <w:pPr>
+        <w:ind w:left="0" w:firstLine="0"/>
+        <w:rPr/>
+      </w:pPr>
+      <w:r>
+        <w:rPr>
+          <w:rtl w:val="0"/>
+        </w:rPr>
+        <w:t xml:space="preserve">INSERT INTO medico_visita_paciente (crm_medico, id_paciente) VALUES ('97125321-0/BR', 6);</w:t>
+      </w:r>
+    </w:p>
+    <w:p>
+      <w:pPr>
+        <w:ind w:left="0" w:firstLine="0"/>
+        <w:rPr/>
+      </w:pPr>
+      <w:r>
+        <w:rPr>
+          <w:rtl w:val="0"/>
+        </w:rPr>
       </w:r>
     </w:p>
     <w:p>
@@ -4190,257 +4600,811 @@
         <w:rPr>
           <w:rtl w:val="0"/>
         </w:rPr>
-        <w:t xml:space="preserve">INSERT INTO medico_prescreve_tratamento (crm_medico, id_paciente, nome, descricao, data_realicacao) VALUES ('32145321-1/BR', 1, 'Crisoterapia', 'consiste na utilização de ouro ou os sais desse mineral no tratamento curativo ou paliativo de seres humanos', '2022-07-20');</w:t>
-      </w:r>
-    </w:p>
-    <w:p>
-      <w:pPr>
-        <w:ind w:left="0" w:firstLine="0"/>
-        <w:rPr/>
-      </w:pPr>
-      <w:r>
-        <w:rPr>
-          <w:rtl w:val="0"/>
-        </w:rPr>
-      </w:r>
-    </w:p>
-    <w:p>
-      <w:pPr>
-        <w:ind w:left="0" w:firstLine="0"/>
-        <w:rPr/>
-      </w:pPr>
-      <w:r>
-        <w:rPr>
-          <w:rtl w:val="0"/>
-        </w:rPr>
-        <w:t xml:space="preserve">INSERT INTO medico_Prescreve_Exame (crm_medico, id_paciente, nome, descricao, data_realizacao) VALUES ('32555321-0/BR', 1, 'Exame de sangue', 'Imunoglobinas e hemoglobinas', '2022-07-15');</w:t>
-      </w:r>
-    </w:p>
-    <w:p>
-      <w:pPr>
-        <w:ind w:left="0" w:firstLine="0"/>
-        <w:rPr/>
-      </w:pPr>
-      <w:r>
-        <w:rPr>
-          <w:rtl w:val="0"/>
-        </w:rPr>
-        <w:t xml:space="preserve">INSERT INTO medico_Prescreve_Exame (crm_medico, id_paciente, nome, data_realizacao) VALUES ('32555321-0/BR', 2, 'Glicemia', '2022-07-18');</w:t>
-      </w:r>
-    </w:p>
-    <w:p>
-      <w:pPr>
-        <w:ind w:left="0" w:firstLine="0"/>
-        <w:rPr/>
-      </w:pPr>
-      <w:r>
-        <w:rPr>
-          <w:rtl w:val="0"/>
-        </w:rPr>
-      </w:r>
-    </w:p>
-    <w:p>
-      <w:pPr>
-        <w:ind w:left="0" w:firstLine="0"/>
-        <w:rPr/>
-      </w:pPr>
-      <w:r>
-        <w:rPr>
-          <w:rtl w:val="0"/>
-        </w:rPr>
-        <w:t xml:space="preserve">SELECT * FROM medico_Prescreve_Exame;</w:t>
-      </w:r>
-    </w:p>
-    <w:p>
-      <w:pPr>
-        <w:ind w:left="0" w:firstLine="0"/>
-        <w:rPr/>
-      </w:pPr>
-      <w:r>
-        <w:rPr>
-          <w:rtl w:val="0"/>
-        </w:rPr>
-        <w:t xml:space="preserve">SELECT * FROM endereco;</w:t>
-      </w:r>
-    </w:p>
-    <w:p>
-      <w:pPr>
-        <w:ind w:left="0" w:firstLine="0"/>
-        <w:rPr/>
-      </w:pPr>
-      <w:r>
-        <w:rPr>
-          <w:rtl w:val="0"/>
-        </w:rPr>
-        <w:t xml:space="preserve">SELECT * FROM hospital;</w:t>
-      </w:r>
-    </w:p>
-    <w:p>
-      <w:pPr>
-        <w:ind w:left="0" w:firstLine="0"/>
-        <w:rPr/>
-      </w:pPr>
-      <w:r>
-        <w:rPr>
-          <w:rtl w:val="0"/>
-        </w:rPr>
-        <w:t xml:space="preserve">SELECT * FROM medico;</w:t>
-      </w:r>
-    </w:p>
-    <w:p>
-      <w:pPr>
-        <w:ind w:left="0" w:firstLine="0"/>
-        <w:rPr/>
-      </w:pPr>
-      <w:r>
-        <w:rPr>
-          <w:rtl w:val="0"/>
-        </w:rPr>
-        <w:t xml:space="preserve">SELECT * FROM paciente;</w:t>
-      </w:r>
-    </w:p>
-    <w:p>
-      <w:pPr>
-        <w:ind w:left="0" w:firstLine="0"/>
-        <w:rPr/>
-      </w:pPr>
-      <w:r>
-        <w:rPr>
-          <w:rtl w:val="0"/>
-        </w:rPr>
-        <w:t xml:space="preserve">SELECT * FROM enfermeiro;</w:t>
-      </w:r>
-    </w:p>
-    <w:p>
-      <w:pPr>
-        <w:ind w:left="0" w:firstLine="0"/>
-        <w:rPr/>
-      </w:pPr>
-      <w:r>
-        <w:rPr>
-          <w:rtl w:val="0"/>
-        </w:rPr>
-        <w:t xml:space="preserve">SELECT * FROM sintoma;</w:t>
-      </w:r>
-    </w:p>
-    <w:p>
-      <w:pPr>
-        <w:ind w:left="0" w:firstLine="0"/>
-        <w:rPr/>
-      </w:pPr>
-      <w:r>
-        <w:rPr>
-          <w:rtl w:val="0"/>
-        </w:rPr>
-        <w:t xml:space="preserve">SELECT * FROM leito;</w:t>
-      </w:r>
-    </w:p>
-    <w:p>
-      <w:pPr>
-        <w:ind w:left="0" w:firstLine="0"/>
-        <w:rPr/>
-      </w:pPr>
-      <w:r>
-        <w:rPr>
-          <w:rtl w:val="0"/>
-        </w:rPr>
-        <w:t xml:space="preserve">SELECT * FROM registro_desfecho;</w:t>
-      </w:r>
-    </w:p>
-    <w:p>
-      <w:pPr>
-        <w:ind w:left="0" w:firstLine="0"/>
-        <w:rPr/>
-      </w:pPr>
-      <w:r>
-        <w:rPr>
-          <w:rtl w:val="0"/>
-        </w:rPr>
-        <w:t xml:space="preserve">SELECT * FROM ficha_clinica;</w:t>
-      </w:r>
-    </w:p>
-    <w:p>
-      <w:pPr>
-        <w:ind w:left="0" w:firstLine="0"/>
-        <w:rPr/>
-      </w:pPr>
-      <w:r>
-        <w:rPr>
-          <w:rtl w:val="0"/>
-        </w:rPr>
-        <w:t xml:space="preserve">SELECT * FROM hospital_cadastra_medico;</w:t>
-      </w:r>
-    </w:p>
-    <w:p>
-      <w:pPr>
-        <w:ind w:left="0" w:firstLine="0"/>
-        <w:rPr/>
-      </w:pPr>
-      <w:r>
-        <w:rPr>
-          <w:rtl w:val="0"/>
-        </w:rPr>
-        <w:t xml:space="preserve">SELECT * FROM hospital_atende_paciente;</w:t>
-      </w:r>
-    </w:p>
-    <w:p>
-      <w:pPr>
-        <w:ind w:left="0" w:firstLine="0"/>
-        <w:rPr/>
-      </w:pPr>
-      <w:r>
-        <w:rPr>
-          <w:rtl w:val="0"/>
-        </w:rPr>
-        <w:t xml:space="preserve">SELECT * FROM hospital_cadastra_enfermeiro;</w:t>
-      </w:r>
-    </w:p>
-    <w:p>
-      <w:pPr>
-        <w:ind w:left="0" w:firstLine="0"/>
-        <w:rPr/>
-      </w:pPr>
-      <w:r>
-        <w:rPr>
-          <w:rtl w:val="0"/>
-        </w:rPr>
-        <w:t xml:space="preserve">SELECT * FROM ficha_clinica_tem_sintoma;</w:t>
-      </w:r>
-    </w:p>
-    <w:p>
-      <w:pPr>
-        <w:ind w:left="0" w:firstLine="0"/>
-        <w:rPr/>
-      </w:pPr>
-      <w:r>
-        <w:rPr>
-          <w:rtl w:val="0"/>
-        </w:rPr>
-        <w:t xml:space="preserve">SELECT * FROM enfermeiro_difere_ficha_clinica;</w:t>
-      </w:r>
-    </w:p>
-    <w:p>
-      <w:pPr>
-        <w:ind w:left="0" w:firstLine="0"/>
-        <w:rPr/>
-      </w:pPr>
-      <w:r>
-        <w:rPr>
-          <w:rtl w:val="0"/>
-        </w:rPr>
-        <w:t xml:space="preserve">SELECT * FROM medico_visita_paciente;</w:t>
-      </w:r>
-    </w:p>
-    <w:p>
-      <w:pPr>
-        <w:ind w:left="0" w:firstLine="0"/>
-        <w:rPr/>
-      </w:pPr>
-      <w:r>
-        <w:rPr>
-          <w:rtl w:val="0"/>
-        </w:rPr>
-        <w:t xml:space="preserve">SELECT * FROM medico_prescreve_tratamento;</w:t>
+        <w:t xml:space="preserve">INSERT INTO medico_prescreve_tratamento (crm_medico, id_paciente, nome, descricao, data_realicacao) VALUES ('67555321-0/BR', 1, 'Crisoterapia', 'consiste na utilização de ouro ou os sais desse mineral no tratamento curativo ou paliativo de seres humanos', '2022-07-20');</w:t>
+      </w:r>
+    </w:p>
+    <w:p>
+      <w:pPr>
+        <w:ind w:left="0" w:firstLine="0"/>
+        <w:rPr/>
+      </w:pPr>
+      <w:r>
+        <w:rPr>
+          <w:rtl w:val="0"/>
+        </w:rPr>
+        <w:t xml:space="preserve">INSERT INTO medico_prescreve_tratamento (crm_medico, id_paciente, nome, descricao, data_realicacao) VALUES ('97125321-0/BR', 4, 'Crisoterapia', 'consiste na utilização de ouro ou os sais desse mineral no tratamento curativo ou paliativo de seres humanos', '2022-07-20');</w:t>
+      </w:r>
+    </w:p>
+    <w:p>
+      <w:pPr>
+        <w:ind w:left="0" w:firstLine="0"/>
+        <w:rPr/>
+      </w:pPr>
+      <w:r>
+        <w:rPr>
+          <w:rtl w:val="0"/>
+        </w:rPr>
+        <w:t xml:space="preserve">INSERT INTO medico_prescreve_tratamento (crm_medico, id_paciente, nome, descricao, data_realicacao) VALUES ('97125321-0/BR', 3, 'Caixa de espelhos', 'modalidade terapêutica baseada no feedback visual, como forma de construção de uma nova imagem mental do membro afetado, promovendo a reorganização cortical', '2022-08-23');</w:t>
+      </w:r>
+    </w:p>
+    <w:p>
+      <w:pPr>
+        <w:ind w:left="0" w:firstLine="0"/>
+        <w:rPr/>
+      </w:pPr>
+      <w:r>
+        <w:rPr>
+          <w:rtl w:val="0"/>
+        </w:rPr>
+        <w:t xml:space="preserve">INSERT INTO medico_prescreve_tratamento (crm_medico, id_paciente, nome, descricao, data_realicacao) VALUES ('67555321-0/BR', 5, 'Crisoterapia', 'consiste na utilização de ouro ou os sais desse mineral no tratamento curativo ou paliativo de seres humanos', '2022-07-20');</w:t>
+      </w:r>
+    </w:p>
+    <w:p>
+      <w:pPr>
+        <w:ind w:left="0" w:firstLine="0"/>
+        <w:rPr/>
+      </w:pPr>
+      <w:r>
+        <w:rPr>
+          <w:rtl w:val="0"/>
+        </w:rPr>
+        <w:t xml:space="preserve">INSERT INTO medico_prescreve_tratamento (crm_medico, id_paciente, nome, descricao, data_realicacao) VALUES ('67555321-0/BR', 6, 'Crisoterapia', 'consiste na utilização de ouro ou os sais desse mineral no tratamento curativo ou paliativo de seres humanos', '2022-07-20');</w:t>
+      </w:r>
+    </w:p>
+    <w:p>
+      <w:pPr>
+        <w:ind w:left="0" w:firstLine="0"/>
+        <w:rPr/>
+      </w:pPr>
+      <w:r>
+        <w:rPr>
+          <w:rtl w:val="0"/>
+        </w:rPr>
+      </w:r>
+    </w:p>
+    <w:p>
+      <w:pPr>
+        <w:ind w:left="0" w:firstLine="0"/>
+        <w:rPr/>
+      </w:pPr>
+      <w:r>
+        <w:rPr>
+          <w:rtl w:val="0"/>
+        </w:rPr>
+        <w:t xml:space="preserve">INSERT INTO medico_Prescreve_Exame (crm_medico, id_paciente, nome, descricao, data_realizacao, data_prescricao) VALUES ('97125321-0/BR', 1, 'Exame de sangue', 'Imunoglobinas e hemoglobinas', '2022-07-15', '2020-07-1');</w:t>
+      </w:r>
+    </w:p>
+    <w:p>
+      <w:pPr>
+        <w:ind w:left="0" w:firstLine="0"/>
+        <w:rPr/>
+      </w:pPr>
+      <w:r>
+        <w:rPr>
+          <w:rtl w:val="0"/>
+        </w:rPr>
+        <w:t xml:space="preserve">INSERT INTO medico_Prescreve_Exame (crm_medico, id_paciente, nome, data_realizacao, data_prescricao) VALUES ('32555321-0/BR', 2, 'Glicemia', '2022-07-18', '2020-09-25');</w:t>
+      </w:r>
+    </w:p>
+    <w:p>
+      <w:pPr>
+        <w:ind w:left="0" w:firstLine="0"/>
+        <w:rPr/>
+      </w:pPr>
+      <w:r>
+        <w:rPr>
+          <w:rtl w:val="0"/>
+        </w:rPr>
+        <w:t xml:space="preserve">INSERT INTO medico_Prescreve_Exame (crm_medico, id_paciente, nome, data_realizacao, data_prescricao) VALUES ('97125321-0/BR', 4, 'Glicemia', '2022-07-18', '2020-09-25');</w:t>
+      </w:r>
+    </w:p>
+    <w:p>
+      <w:pPr>
+        <w:ind w:left="0" w:firstLine="0"/>
+        <w:rPr/>
+      </w:pPr>
+      <w:r>
+        <w:rPr>
+          <w:rtl w:val="0"/>
+        </w:rPr>
+        <w:t xml:space="preserve">INSERT INTO medico_Prescreve_Exame (crm_medico, id_paciente, nome, descricao, data_realizacao, data_prescricao) VALUES ('97125321-0/BR', 5, 'Exame de sangue', 'Imunoglobinas e hemoglobinas', '2022-07-20', '2020-07-28');</w:t>
+      </w:r>
+    </w:p>
+    <w:p>
+      <w:pPr>
+        <w:ind w:left="0" w:firstLine="0"/>
+        <w:rPr/>
+      </w:pPr>
+      <w:r>
+        <w:rPr>
+          <w:rtl w:val="0"/>
+        </w:rPr>
+        <w:t xml:space="preserve">INSERT INTO medico_Prescreve_Exame (crm_medico, id_paciente, nome, descricao, data_realizacao, data_prescricao) VALUES ('97125321-0/BR', 6, 'Exame de sangue', 'Imunoglobinas e hemoglobinas', '2022-07-20', '2020-07-28');</w:t>
+      </w:r>
+    </w:p>
+    <w:p>
+      <w:pPr>
+        <w:ind w:left="0" w:firstLine="0"/>
+        <w:rPr/>
+      </w:pPr>
+      <w:r>
+        <w:rPr>
+          <w:rtl w:val="0"/>
+        </w:rPr>
+      </w:r>
+    </w:p>
+    <w:p>
+      <w:pPr>
+        <w:ind w:left="0" w:firstLine="0"/>
+        <w:rPr/>
+      </w:pPr>
+      <w:r>
+        <w:rPr>
+          <w:rtl w:val="0"/>
+        </w:rPr>
+      </w:r>
+    </w:p>
+    <w:p>
+      <w:pPr>
+        <w:ind w:left="0" w:firstLine="0"/>
+        <w:rPr/>
+      </w:pPr>
+      <w:r>
+        <w:rPr>
+          <w:rtl w:val="0"/>
+        </w:rPr>
+        <w:t xml:space="preserve">--A. Selecione os hospitais (nome) que temos pacientes sendo tratados de Covid-19 entre 01.03.2020 e 22.10.2020</w:t>
+      </w:r>
+    </w:p>
+    <w:p>
+      <w:pPr>
+        <w:ind w:left="0" w:firstLine="0"/>
+        <w:rPr/>
+      </w:pPr>
+      <w:r>
+        <w:rPr>
+          <w:rtl w:val="0"/>
+        </w:rPr>
+        <w:t xml:space="preserve">SELECT DISTINCT h.nome</w:t>
+      </w:r>
+    </w:p>
+    <w:p>
+      <w:pPr>
+        <w:ind w:left="0" w:firstLine="0"/>
+        <w:rPr/>
+      </w:pPr>
+      <w:r>
+        <w:rPr>
+          <w:rtl w:val="0"/>
+        </w:rPr>
+        <w:t xml:space="preserve">FROM ficha_clinica fc</w:t>
+      </w:r>
+    </w:p>
+    <w:p>
+      <w:pPr>
+        <w:ind w:left="0" w:firstLine="0"/>
+        <w:rPr/>
+      </w:pPr>
+      <w:r>
+        <w:rPr>
+          <w:rtl w:val="0"/>
+        </w:rPr>
+        <w:t xml:space="preserve">INNER JOIN leito l ON (fc.id_leito = l.id)</w:t>
+      </w:r>
+    </w:p>
+    <w:p>
+      <w:pPr>
+        <w:ind w:left="0" w:firstLine="0"/>
+        <w:rPr/>
+      </w:pPr>
+      <w:r>
+        <w:rPr>
+          <w:rtl w:val="0"/>
+        </w:rPr>
+        <w:t xml:space="preserve">INNER JOIN hospital h ON (l.id_hospital = h.id)</w:t>
+      </w:r>
+    </w:p>
+    <w:p>
+      <w:pPr>
+        <w:ind w:left="0" w:firstLine="0"/>
+        <w:rPr/>
+      </w:pPr>
+      <w:r>
+        <w:rPr>
+          <w:rtl w:val="0"/>
+        </w:rPr>
+        <w:t xml:space="preserve">WHERE ((fc.data_entrada BETWEEN '2020-03-01' AND '2020-10-22') AND (fc.data_saida IS NULL));</w:t>
+      </w:r>
+    </w:p>
+    <w:p>
+      <w:pPr>
+        <w:ind w:left="0" w:firstLine="0"/>
+        <w:rPr/>
+      </w:pPr>
+      <w:r>
+        <w:rPr>
+          <w:rtl w:val="0"/>
+        </w:rPr>
+      </w:r>
+    </w:p>
+    <w:p>
+      <w:pPr>
+        <w:ind w:left="0" w:firstLine="0"/>
+        <w:rPr/>
+      </w:pPr>
+      <w:r>
+        <w:rPr>
+          <w:rtl w:val="0"/>
+        </w:rPr>
+      </w:r>
+    </w:p>
+    <w:p>
+      <w:pPr>
+        <w:ind w:left="0" w:firstLine="0"/>
+        <w:rPr/>
+      </w:pPr>
+      <w:r>
+        <w:rPr>
+          <w:rtl w:val="0"/>
+        </w:rPr>
+        <w:t xml:space="preserve">--B. Liste os pacientes pelo nome e seus respectivos sintomas que estão sendo tratados pelo médico Carlos</w:t>
+      </w:r>
+    </w:p>
+    <w:p>
+      <w:pPr>
+        <w:ind w:left="0" w:firstLine="0"/>
+        <w:rPr/>
+      </w:pPr>
+      <w:r>
+        <w:rPr>
+          <w:rtl w:val="0"/>
+        </w:rPr>
+        <w:t xml:space="preserve">SELECT p.nome as "nome paciente", s.nome as "nome sintoma", m.nome AS "nome medico"</w:t>
+      </w:r>
+    </w:p>
+    <w:p>
+      <w:pPr>
+        <w:ind w:left="0" w:firstLine="0"/>
+        <w:rPr/>
+      </w:pPr>
+      <w:r>
+        <w:rPr>
+          <w:rtl w:val="0"/>
+        </w:rPr>
+        <w:t xml:space="preserve">FROM ficha_clinica fc</w:t>
+      </w:r>
+    </w:p>
+    <w:p>
+      <w:pPr>
+        <w:ind w:left="0" w:firstLine="0"/>
+        <w:rPr/>
+      </w:pPr>
+      <w:r>
+        <w:rPr>
+          <w:rtl w:val="0"/>
+        </w:rPr>
+        <w:t xml:space="preserve">INNER JOIN paciente p ON (fc.id_paciente = p.id)</w:t>
+      </w:r>
+    </w:p>
+    <w:p>
+      <w:pPr>
+        <w:ind w:left="0" w:firstLine="0"/>
+        <w:rPr/>
+      </w:pPr>
+      <w:r>
+        <w:rPr>
+          <w:rtl w:val="0"/>
+        </w:rPr>
+        <w:t xml:space="preserve">INNER JOIN ficha_clinica_tem_sintoma fcts ON (fcts.id_ficha_clinica = fc.id)</w:t>
+      </w:r>
+    </w:p>
+    <w:p>
+      <w:pPr>
+        <w:ind w:left="0" w:firstLine="0"/>
+        <w:rPr/>
+      </w:pPr>
+      <w:r>
+        <w:rPr>
+          <w:rtl w:val="0"/>
+        </w:rPr>
+        <w:t xml:space="preserve">INNER JOIN sintoma s ON (fcts.id_sintoma = s.id)</w:t>
+      </w:r>
+    </w:p>
+    <w:p>
+      <w:pPr>
+        <w:ind w:left="0" w:firstLine="0"/>
+        <w:rPr/>
+      </w:pPr>
+      <w:r>
+        <w:rPr>
+          <w:rtl w:val="0"/>
+        </w:rPr>
+        <w:t xml:space="preserve">INNER JOIN medico_prescreve_tratamento mpt ON (mpt.id_paciente = p.id)</w:t>
+      </w:r>
+    </w:p>
+    <w:p>
+      <w:pPr>
+        <w:ind w:left="0" w:firstLine="0"/>
+        <w:rPr/>
+      </w:pPr>
+      <w:r>
+        <w:rPr>
+          <w:rtl w:val="0"/>
+        </w:rPr>
+        <w:t xml:space="preserve">INNER JOIN medico m ON (mpt.crm_medico = m.crm)</w:t>
+      </w:r>
+    </w:p>
+    <w:p>
+      <w:pPr>
+        <w:ind w:left="0" w:firstLine="0"/>
+        <w:rPr/>
+      </w:pPr>
+      <w:r>
+        <w:rPr>
+          <w:rtl w:val="0"/>
+        </w:rPr>
+        <w:t xml:space="preserve">WHERE (m.nome = 'Carlos');</w:t>
+      </w:r>
+    </w:p>
+    <w:p>
+      <w:pPr>
+        <w:ind w:left="0" w:firstLine="0"/>
+        <w:rPr/>
+      </w:pPr>
+      <w:r>
+        <w:rPr>
+          <w:rtl w:val="0"/>
+        </w:rPr>
+      </w:r>
+    </w:p>
+    <w:p>
+      <w:pPr>
+        <w:ind w:left="0" w:firstLine="0"/>
+        <w:rPr/>
+      </w:pPr>
+      <w:r>
+        <w:rPr>
+          <w:rtl w:val="0"/>
+        </w:rPr>
+      </w:r>
+    </w:p>
+    <w:p>
+      <w:pPr>
+        <w:ind w:left="0" w:firstLine="0"/>
+        <w:rPr/>
+      </w:pPr>
+      <w:r>
+        <w:rPr>
+          <w:rtl w:val="0"/>
+        </w:rPr>
+        <w:t xml:space="preserve">--C. Liste todos os exames (id, nome) solicitados pelo médico João durante o período de 01.06.2020 e 30.09.2020</w:t>
+      </w:r>
+    </w:p>
+    <w:p>
+      <w:pPr>
+        <w:ind w:left="0" w:firstLine="0"/>
+        <w:rPr/>
+      </w:pPr>
+      <w:r>
+        <w:rPr>
+          <w:rtl w:val="0"/>
+        </w:rPr>
+        <w:t xml:space="preserve">SELECT mpe.data_prescricao AS "id exame", mpe.crm_medico, m.nome AS "nome medico", mpe.id_paciente, mpe.nome</w:t>
+      </w:r>
+    </w:p>
+    <w:p>
+      <w:pPr>
+        <w:ind w:left="0" w:firstLine="0"/>
+        <w:rPr/>
+      </w:pPr>
+      <w:r>
+        <w:rPr>
+          <w:rtl w:val="0"/>
+        </w:rPr>
+        <w:t xml:space="preserve">FROM medico_Prescreve_Exame mpe</w:t>
+      </w:r>
+    </w:p>
+    <w:p>
+      <w:pPr>
+        <w:ind w:left="0" w:firstLine="0"/>
+        <w:rPr/>
+      </w:pPr>
+      <w:r>
+        <w:rPr>
+          <w:rtl w:val="0"/>
+        </w:rPr>
+        <w:t xml:space="preserve">INNER JOIN medico m ON (mpe.crm_medico = m.crm)</w:t>
+      </w:r>
+    </w:p>
+    <w:p>
+      <w:pPr>
+        <w:ind w:left="0" w:firstLine="0"/>
+        <w:rPr/>
+      </w:pPr>
+      <w:r>
+        <w:rPr>
+          <w:rtl w:val="0"/>
+        </w:rPr>
+        <w:t xml:space="preserve">WHERE ((m.nome = 'Joao') AND (mpe.data_prescricao BETWEEN '2020-06-01' AND '2020-09-30'));</w:t>
+      </w:r>
+    </w:p>
+    <w:p>
+      <w:pPr>
+        <w:ind w:left="0" w:firstLine="0"/>
+        <w:rPr/>
+      </w:pPr>
+      <w:r>
+        <w:rPr>
+          <w:rtl w:val="0"/>
+        </w:rPr>
+      </w:r>
+    </w:p>
+    <w:p>
+      <w:pPr>
+        <w:ind w:left="0" w:firstLine="0"/>
+        <w:rPr/>
+      </w:pPr>
+      <w:r>
+        <w:rPr>
+          <w:rtl w:val="0"/>
+        </w:rPr>
+      </w:r>
+    </w:p>
+    <w:p>
+      <w:pPr>
+        <w:ind w:left="0" w:firstLine="0"/>
+        <w:rPr/>
+      </w:pPr>
+      <w:r>
+        <w:rPr>
+          <w:rtl w:val="0"/>
+        </w:rPr>
+        <w:t xml:space="preserve">--D. Liste os hospitais e quantidade total de pacientes internados para cada um entre o período de Maio/2020 e Julho/2020</w:t>
+      </w:r>
+    </w:p>
+    <w:p>
+      <w:pPr>
+        <w:ind w:left="0" w:firstLine="0"/>
+        <w:rPr/>
+      </w:pPr>
+      <w:r>
+        <w:rPr>
+          <w:rtl w:val="0"/>
+        </w:rPr>
+        <w:t xml:space="preserve">SELECT h.nome, COUNT(p.id) as "total de pacientes"</w:t>
+      </w:r>
+    </w:p>
+    <w:p>
+      <w:pPr>
+        <w:ind w:left="0" w:firstLine="0"/>
+        <w:rPr/>
+      </w:pPr>
+      <w:r>
+        <w:rPr>
+          <w:rtl w:val="0"/>
+        </w:rPr>
+        <w:t xml:space="preserve">FROM hospital_atende_paciente hap</w:t>
+      </w:r>
+    </w:p>
+    <w:p>
+      <w:pPr>
+        <w:ind w:left="0" w:firstLine="0"/>
+        <w:rPr/>
+      </w:pPr>
+      <w:r>
+        <w:rPr>
+          <w:rtl w:val="0"/>
+        </w:rPr>
+        <w:t xml:space="preserve">INNER JOIN hospital h ON (hap.id_hospital = h.id)</w:t>
+      </w:r>
+    </w:p>
+    <w:p>
+      <w:pPr>
+        <w:ind w:left="0" w:firstLine="0"/>
+        <w:rPr/>
+      </w:pPr>
+      <w:r>
+        <w:rPr>
+          <w:rtl w:val="0"/>
+        </w:rPr>
+        <w:t xml:space="preserve">INNER JOIN paciente p ON (hap.id_paciente = p.id)</w:t>
+      </w:r>
+    </w:p>
+    <w:p>
+      <w:pPr>
+        <w:ind w:left="0" w:firstLine="0"/>
+        <w:rPr/>
+      </w:pPr>
+      <w:r>
+        <w:rPr>
+          <w:rtl w:val="0"/>
+        </w:rPr>
+        <w:t xml:space="preserve">INNER JOIN ficha_clinica fc ON (fc.id_paciente = p.id)</w:t>
+      </w:r>
+    </w:p>
+    <w:p>
+      <w:pPr>
+        <w:ind w:left="0" w:firstLine="0"/>
+        <w:rPr/>
+      </w:pPr>
+      <w:r>
+        <w:rPr>
+          <w:rtl w:val="0"/>
+        </w:rPr>
+        <w:t xml:space="preserve">WHERE ((fc.id_leito is not NULL) AND (fc.data_entrada BETWEEN '2020-05-01' AND '2020-07-30') AND (fc.data_saida IS NULL))</w:t>
+      </w:r>
+    </w:p>
+    <w:p>
+      <w:pPr>
+        <w:ind w:left="0" w:firstLine="0"/>
+        <w:rPr/>
+      </w:pPr>
+      <w:r>
+        <w:rPr>
+          <w:rtl w:val="0"/>
+        </w:rPr>
+        <w:t xml:space="preserve">GROUP BY h.nome;</w:t>
+      </w:r>
+    </w:p>
+    <w:p>
+      <w:pPr>
+        <w:ind w:left="0" w:firstLine="0"/>
+        <w:rPr/>
+      </w:pPr>
+      <w:r>
+        <w:rPr>
+          <w:rtl w:val="0"/>
+        </w:rPr>
+      </w:r>
+    </w:p>
+    <w:p>
+      <w:pPr>
+        <w:ind w:left="0" w:firstLine="0"/>
+        <w:rPr/>
+      </w:pPr>
+      <w:r>
+        <w:rPr>
+          <w:rtl w:val="0"/>
+        </w:rPr>
+      </w:r>
+    </w:p>
+    <w:p>
+      <w:pPr>
+        <w:ind w:left="0" w:firstLine="0"/>
+        <w:rPr/>
+      </w:pPr>
+      <w:r>
+        <w:rPr>
+          <w:rtl w:val="0"/>
+        </w:rPr>
+        <w:t xml:space="preserve">--E. Liste os hospitais e a quantidade média de enfermeiras e médicos alocadas para cada um.</w:t>
+      </w:r>
+    </w:p>
+    <w:p>
+      <w:pPr>
+        <w:ind w:left="0" w:firstLine="0"/>
+        <w:rPr/>
+      </w:pPr>
+      <w:r>
+        <w:rPr>
+          <w:rtl w:val="0"/>
+        </w:rPr>
+        <w:t xml:space="preserve">SELECT h.nome, (COUNT(hce.coren_enfermeiro) / ( select COUNT(e.coren) FROM enfermeiro e)) AS "media enfermeiro",</w:t>
+      </w:r>
+    </w:p>
+    <w:p>
+      <w:pPr>
+        <w:ind w:left="0" w:firstLine="0"/>
+        <w:rPr/>
+      </w:pPr>
+      <w:r>
+        <w:rPr>
+          <w:rtl w:val="0"/>
+        </w:rPr>
+        <w:tab/>
+        <w:t xml:space="preserve">(COUNT(hcm.crm_medico) / ( select COUNT(m.crm) FROM medico m)) AS "media medico"</w:t>
+      </w:r>
+    </w:p>
+    <w:p>
+      <w:pPr>
+        <w:ind w:left="0" w:firstLine="0"/>
+        <w:rPr/>
+      </w:pPr>
+      <w:r>
+        <w:rPr>
+          <w:rtl w:val="0"/>
+        </w:rPr>
+        <w:t xml:space="preserve">FROM hospital h</w:t>
+      </w:r>
+    </w:p>
+    <w:p>
+      <w:pPr>
+        <w:ind w:left="0" w:firstLine="0"/>
+        <w:rPr/>
+      </w:pPr>
+      <w:r>
+        <w:rPr>
+          <w:rtl w:val="0"/>
+        </w:rPr>
+        <w:t xml:space="preserve">INNER JOIN hospital_cadastra_enfermeiro hce ON (hce.id_hospital = h.id)</w:t>
+      </w:r>
+    </w:p>
+    <w:p>
+      <w:pPr>
+        <w:ind w:left="0" w:firstLine="0"/>
+        <w:rPr/>
+      </w:pPr>
+      <w:r>
+        <w:rPr>
+          <w:rtl w:val="0"/>
+        </w:rPr>
+        <w:t xml:space="preserve">INNER JOIN enfermeiro e ON (hce.coren_enfermeiro = e.coren)</w:t>
+      </w:r>
+    </w:p>
+    <w:p>
+      <w:pPr>
+        <w:ind w:left="0" w:firstLine="0"/>
+        <w:rPr/>
+      </w:pPr>
+      <w:r>
+        <w:rPr>
+          <w:rtl w:val="0"/>
+        </w:rPr>
+        <w:t xml:space="preserve">INNER JOIN hospital_cadastra_medico hcm ON (hcm.id_hospital = h.id)</w:t>
+      </w:r>
+    </w:p>
+    <w:p>
+      <w:pPr>
+        <w:ind w:left="0" w:firstLine="0"/>
+        <w:rPr/>
+      </w:pPr>
+      <w:r>
+        <w:rPr>
+          <w:rtl w:val="0"/>
+        </w:rPr>
+        <w:t xml:space="preserve">INNER JOIN medico m ON (m.crm = hcm.crm_medico)</w:t>
+      </w:r>
+    </w:p>
+    <w:p>
+      <w:pPr>
+        <w:ind w:left="0" w:firstLine="0"/>
+        <w:rPr/>
+      </w:pPr>
+      <w:r>
+        <w:rPr>
+          <w:rtl w:val="0"/>
+        </w:rPr>
+        <w:t xml:space="preserve">GROUP BY (h.nome);</w:t>
+      </w:r>
+    </w:p>
+    <w:p>
+      <w:pPr>
+        <w:ind w:left="0" w:firstLine="0"/>
+        <w:rPr/>
+      </w:pPr>
+      <w:r>
+        <w:rPr>
+          <w:rtl w:val="0"/>
+        </w:rPr>
+      </w:r>
+    </w:p>
+    <w:p>
+      <w:pPr>
+        <w:ind w:left="0" w:firstLine="0"/>
+        <w:rPr/>
+      </w:pPr>
+      <w:r>
+        <w:rPr>
+          <w:rtl w:val="0"/>
+        </w:rPr>
+      </w:r>
+    </w:p>
+    <w:p>
+      <w:pPr>
+        <w:ind w:left="0" w:firstLine="0"/>
+        <w:rPr/>
+      </w:pPr>
+      <w:r>
+        <w:rPr>
+          <w:rtl w:val="0"/>
+        </w:rPr>
+        <w:t xml:space="preserve">--E. Liste os hospitais e a quantidade média de enfermeiras e médicos alocadas para cada um.</w:t>
+      </w:r>
+    </w:p>
+    <w:p>
+      <w:pPr>
+        <w:ind w:left="0" w:firstLine="0"/>
+        <w:rPr/>
+      </w:pPr>
+      <w:r>
+        <w:rPr>
+          <w:rtl w:val="0"/>
+        </w:rPr>
+        <w:t xml:space="preserve">--Essa foi uma segunda tentativa, nós falamos com o senhor no slack, porém o o senhro ficou indisponível. Então nós continuamos tentando solucionar o problema que comentamos por lá.</w:t>
+      </w:r>
+    </w:p>
+    <w:p>
+      <w:pPr>
+        <w:ind w:left="0" w:firstLine="0"/>
+        <w:rPr/>
+      </w:pPr>
+      <w:r>
+        <w:rPr>
+          <w:rtl w:val="0"/>
+        </w:rPr>
+        <w:t xml:space="preserve">SELECT h.nome, COUNT(hce.coren_enfermeiro) / COUNT(e.coren) AS "media enfermeiros", COUNT(hcm.crm_medico) / COUNT(m.crm) AS "media medicos"</w:t>
+      </w:r>
+    </w:p>
+    <w:p>
+      <w:pPr>
+        <w:ind w:left="0" w:firstLine="0"/>
+        <w:rPr/>
+      </w:pPr>
+      <w:r>
+        <w:rPr>
+          <w:rtl w:val="0"/>
+        </w:rPr>
+        <w:t xml:space="preserve">FROM hospital h</w:t>
+      </w:r>
+    </w:p>
+    <w:p>
+      <w:pPr>
+        <w:ind w:left="0" w:firstLine="0"/>
+        <w:rPr/>
+      </w:pPr>
+      <w:r>
+        <w:rPr>
+          <w:rtl w:val="0"/>
+        </w:rPr>
+        <w:t xml:space="preserve">INNER JOIN hospital_cadastra_medico hcm ON (hcm.id_hospital = h.id)</w:t>
+      </w:r>
+    </w:p>
+    <w:p>
+      <w:pPr>
+        <w:ind w:left="0" w:firstLine="0"/>
+        <w:rPr/>
+      </w:pPr>
+      <w:r>
+        <w:rPr>
+          <w:rtl w:val="0"/>
+        </w:rPr>
+        <w:t xml:space="preserve">INNER JOIN medico m ON (M.crm = HCM.crm_medico)</w:t>
+      </w:r>
+    </w:p>
+    <w:p>
+      <w:pPr>
+        <w:ind w:left="0" w:firstLine="0"/>
+        <w:rPr/>
+      </w:pPr>
+      <w:r>
+        <w:rPr>
+          <w:rtl w:val="0"/>
+        </w:rPr>
+        <w:t xml:space="preserve">INNER JOIN hospital_cadastra_enfermeiro hce ON (hce.id_hospital = h.id)</w:t>
+      </w:r>
+    </w:p>
+    <w:p>
+      <w:pPr>
+        <w:ind w:left="0" w:firstLine="0"/>
+        <w:rPr/>
+      </w:pPr>
+      <w:r>
+        <w:rPr>
+          <w:rtl w:val="0"/>
+        </w:rPr>
+        <w:t xml:space="preserve">INNER JOIN enfermeiro e ON (e.coren = hce.coren_enfermeiro)</w:t>
+      </w:r>
+    </w:p>
+    <w:p>
+      <w:pPr>
+        <w:ind w:left="0" w:firstLine="0"/>
+        <w:rPr/>
+      </w:pPr>
+      <w:r>
+        <w:rPr>
+          <w:rtl w:val="0"/>
+        </w:rPr>
+        <w:t xml:space="preserve">GROUP BY (h.nome);</w:t>
       </w:r>
     </w:p>
     <w:p>

</xml_diff>